<commit_message>
100 de 284 completados
</commit_message>
<xml_diff>
--- a/06.01. Introducción a la sección.docx
+++ b/06.01. Introducción a la sección.docx
@@ -167,14 +167,7 @@
           <w:rFonts w:cs="Arial"/>
           <w:color w:val="000000"/>
         </w:rPr>
-        <w:t>Bootstrap</w:t>
-      </w:r>
-      <w:r>
-        <w:rPr>
-          <w:rFonts w:cs="Arial"/>
-          <w:color w:val="000000"/>
-        </w:rPr>
-        <w:t xml:space="preserve"> </w:t>
+        <w:t xml:space="preserve">Bootstrap </w:t>
       </w:r>
       <w:r>
         <w:rPr>
@@ -1138,9 +1131,119 @@
         <w:t>, permitirá aprender nuevas técnicas además de las ya aplicadas en la aplicación anterior.</w:t>
       </w:r>
     </w:p>
+    <w:p>
+      <w:pPr>
+        <w:jc w:val="center"/>
+        <w:rPr>
+          <w:color w:val="000000" w:themeColor="text1"/>
+          <w:lang w:val="es-PE"/>
+        </w:rPr>
+      </w:pPr>
+      <w:r>
+        <w:rPr>
+          <w:noProof/>
+          <w:lang w:val="es-PE"/>
+        </w:rPr>
+        <w:drawing>
+          <wp:inline distT="0" distB="0" distL="0" distR="0" wp14:anchorId="3E2AA65F" wp14:editId="73720D9D">
+            <wp:extent cx="5706110" cy="4905375"/>
+            <wp:effectExtent l="0" t="0" r="8890" b="9525"/>
+            <wp:docPr id="1" name="Imagen 1"/>
+            <wp:cNvGraphicFramePr>
+              <a:graphicFrameLocks xmlns:a="http://schemas.openxmlformats.org/drawingml/2006/main" noChangeAspect="1"/>
+            </wp:cNvGraphicFramePr>
+            <a:graphic xmlns:a="http://schemas.openxmlformats.org/drawingml/2006/main">
+              <a:graphicData uri="http://schemas.openxmlformats.org/drawingml/2006/picture">
+                <pic:pic xmlns:pic="http://schemas.openxmlformats.org/drawingml/2006/picture">
+                  <pic:nvPicPr>
+                    <pic:cNvPr id="1" name=""/>
+                    <pic:cNvPicPr/>
+                  </pic:nvPicPr>
+                  <pic:blipFill rotWithShape="1">
+                    <a:blip r:embed="rId8"/>
+                    <a:srcRect b="11826"/>
+                    <a:stretch/>
+                  </pic:blipFill>
+                  <pic:spPr bwMode="auto">
+                    <a:xfrm>
+                      <a:off x="0" y="0"/>
+                      <a:ext cx="5706271" cy="4905513"/>
+                    </a:xfrm>
+                    <a:prstGeom prst="rect">
+                      <a:avLst/>
+                    </a:prstGeom>
+                    <a:ln>
+                      <a:noFill/>
+                    </a:ln>
+                    <a:extLst>
+                      <a:ext uri="{53640926-AAD7-44D8-BBD7-CCE9431645EC}">
+                        <a14:shadowObscured xmlns:a14="http://schemas.microsoft.com/office/drawing/2010/main"/>
+                      </a:ext>
+                    </a:extLst>
+                  </pic:spPr>
+                </pic:pic>
+              </a:graphicData>
+            </a:graphic>
+          </wp:inline>
+        </w:drawing>
+      </w:r>
+    </w:p>
+    <w:p>
+      <w:pPr>
+        <w:jc w:val="center"/>
+        <w:rPr>
+          <w:color w:val="000000" w:themeColor="text1"/>
+          <w:lang w:val="es-PE"/>
+        </w:rPr>
+      </w:pPr>
+      <w:r>
+        <w:rPr>
+          <w:b/>
+          <w:bCs/>
+          <w:noProof/>
+          <w:lang w:val="es-PE"/>
+        </w:rPr>
+        <w:lastRenderedPageBreak/>
+        <w:drawing>
+          <wp:inline distT="0" distB="0" distL="0" distR="0" wp14:anchorId="229CD55A" wp14:editId="75B1A8B2">
+            <wp:extent cx="5706271" cy="6039693"/>
+            <wp:effectExtent l="0" t="0" r="8890" b="0"/>
+            <wp:docPr id="26" name="Imagen 26"/>
+            <wp:cNvGraphicFramePr>
+              <a:graphicFrameLocks xmlns:a="http://schemas.openxmlformats.org/drawingml/2006/main" noChangeAspect="1"/>
+            </wp:cNvGraphicFramePr>
+            <a:graphic xmlns:a="http://schemas.openxmlformats.org/drawingml/2006/main">
+              <a:graphicData uri="http://schemas.openxmlformats.org/drawingml/2006/picture">
+                <pic:pic xmlns:pic="http://schemas.openxmlformats.org/drawingml/2006/picture">
+                  <pic:nvPicPr>
+                    <pic:cNvPr id="1" name=""/>
+                    <pic:cNvPicPr/>
+                  </pic:nvPicPr>
+                  <pic:blipFill>
+                    <a:blip r:embed="rId9"/>
+                    <a:stretch>
+                      <a:fillRect/>
+                    </a:stretch>
+                  </pic:blipFill>
+                  <pic:spPr>
+                    <a:xfrm>
+                      <a:off x="0" y="0"/>
+                      <a:ext cx="5706271" cy="6039693"/>
+                    </a:xfrm>
+                    <a:prstGeom prst="rect">
+                      <a:avLst/>
+                    </a:prstGeom>
+                  </pic:spPr>
+                </pic:pic>
+              </a:graphicData>
+            </a:graphic>
+          </wp:inline>
+        </w:drawing>
+      </w:r>
+    </w:p>
     <w:sectPr>
-      <w:headerReference w:type="default" r:id="rId8"/>
-      <w:footerReference w:type="default" r:id="rId9"/>
+      <w:headerReference w:type="default" r:id="rId10"/>
+      <w:footerReference w:type="default" r:id="rId11"/>
       <w:pgSz w:w="11906" w:h="16838"/>
       <w:pgMar w:top="1134" w:right="1418" w:bottom="1134" w:left="1418" w:header="709" w:footer="709" w:gutter="0"/>
       <w:cols w:space="708"/>

</xml_diff>